<commit_message>
File ready for remote
</commit_message>
<xml_diff>
--- a/GitAndGitHub.docx
+++ b/GitAndGitHub.docx
@@ -2,65 +2,6 @@
 <file path=word/document.xml><?xml version="1.0" encoding="utf-8"?>
 <w:document xmlns:wpc="http://schemas.microsoft.com/office/word/2010/wordprocessingCanvas" xmlns:cx="http://schemas.microsoft.com/office/drawing/2014/chartex" xmlns:cx1="http://schemas.microsoft.com/office/drawing/2015/9/8/chartex" xmlns:mc="http://schemas.openxmlformats.org/markup-compatibility/2006" xmlns:o="urn:schemas-microsoft-com:office:office" xmlns:r="http://schemas.openxmlformats.org/officeDocument/2006/relationships" xmlns:m="http://schemas.openxmlformats.org/officeDocument/2006/math" xmlns:v="urn:schemas-microsoft-com:vml" xmlns:wp14="http://schemas.microsoft.com/office/word/2010/wordprocessingDrawing" xmlns:wp="http://schemas.openxmlformats.org/drawingml/2006/wordprocessingDrawing" xmlns:w10="urn:schemas-microsoft-com:office:word" xmlns:w="http://schemas.openxmlformats.org/wordprocessingml/2006/main" xmlns:w14="http://schemas.microsoft.com/office/word/2010/wordml" xmlns:w15="http://schemas.microsoft.com/office/word/2012/wordml" xmlns:w16se="http://schemas.microsoft.com/office/word/2015/wordml/symex" xmlns:wpg="http://schemas.microsoft.com/office/word/2010/wordprocessingGroup" xmlns:wpi="http://schemas.microsoft.com/office/word/2010/wordprocessingInk" xmlns:wne="http://schemas.microsoft.com/office/word/2006/wordml" xmlns:wps="http://schemas.microsoft.com/office/word/2010/wordprocessingShape" mc:Ignorable="w14 w15 w16se wp14">
   <w:body>
-    <w:p>
-      <w:r>
-        <w:t>Silver plan: Limit 20 repositories</w:t>
-      </w:r>
-      <w:r>
-        <w:t xml:space="preserve"> already hit</w:t>
-      </w:r>
-    </w:p>
-    <w:p>
-      <w:r>
-        <w:t>Find way to add more repos</w:t>
-      </w:r>
-    </w:p>
-    <w:p>
-      <w:r>
-        <w:t>Change subscription. Or see if the new news can help to by pass/</w:t>
-      </w:r>
-    </w:p>
-    <w:p/>
-    <w:p/>
-    <w:p>
-      <w:r>
-        <w:t>28-06-2012: 25$ plan</w:t>
-      </w:r>
-      <w:r>
-        <w:t xml:space="preserve"> with 10 repos</w:t>
-      </w:r>
-    </w:p>
-    <w:p>
-      <w:r>
-        <w:t xml:space="preserve">30-5-2017: </w:t>
-      </w:r>
-      <w:r>
-        <w:t xml:space="preserve">  </w:t>
-      </w:r>
-      <w:r>
-        <w:t>50$ plan</w:t>
-      </w:r>
-      <w:r>
-        <w:t xml:space="preserve"> with 20 repos</w:t>
-      </w:r>
-    </w:p>
-    <w:p/>
-    <w:p>
-      <w:r>
-        <w:t>Option 1:</w:t>
-      </w:r>
-    </w:p>
-    <w:p>
-      <w:r>
-        <w:t>Make some of the private repos as public. Will lead to more maintenance work later.</w:t>
-      </w:r>
-    </w:p>
-    <w:p>
-      <w:r>
-        <w:t>Option 2:</w:t>
-      </w:r>
-    </w:p>
-    <w:p/>
     <w:p>
       <w:pPr>
         <w:rPr>
@@ -137,6 +78,11 @@
       </w:r>
     </w:p>
     <w:p>
+      <w:pPr>
+        <w:rPr>
+          <w:rStyle w:val="Hyperlink"/>
+        </w:rPr>
+      </w:pPr>
       <w:r>
         <w:t>Document</w:t>
       </w:r>
@@ -160,6 +106,23 @@
           <w:t>https://git-scm.com/doc</w:t>
         </w:r>
       </w:hyperlink>
+    </w:p>
+    <w:p>
+      <w:pPr>
+        <w:rPr>
+          <w:b/>
+          <w:color w:val="000000" w:themeColor="text1"/>
+        </w:rPr>
+      </w:pPr>
+      <w:r>
+        <w:rPr>
+          <w:rStyle w:val="Hyperlink"/>
+          <w:b/>
+          <w:color w:val="000000" w:themeColor="text1"/>
+          <w:u w:val="none"/>
+        </w:rPr>
+        <w:t>Reference for this document</w:t>
+      </w:r>
     </w:p>
     <w:p>
       <w:r>
@@ -203,7 +166,12 @@
         <w:t>It is fast as it is doesn’t use centralized server</w:t>
       </w:r>
       <w:r>
-        <w:t xml:space="preserve"> as operations are performed locally</w:t>
+        <w:t xml:space="preserve"> as operations are pe</w:t>
+      </w:r>
+      <w:bookmarkStart w:id="0" w:name="_GoBack"/>
+      <w:bookmarkEnd w:id="0"/>
+      <w:r>
+        <w:t>rformed locally</w:t>
       </w:r>
     </w:p>
     <w:p>
@@ -229,7 +197,15 @@
         <w:t xml:space="preserve"> Also</w:t>
       </w:r>
       <w:r>
-        <w:t>, many workflows can be created by collaborating with the non-central users.</w:t>
+        <w:t xml:space="preserve">, many workflows can be created by </w:t>
+      </w:r>
+      <w:proofErr w:type="gramStart"/>
+      <w:r>
+        <w:t>collaborating</w:t>
+      </w:r>
+      <w:proofErr w:type="gramEnd"/>
+      <w:r>
+        <w:t xml:space="preserve"> with the non-central users.</w:t>
       </w:r>
     </w:p>
     <w:p>
@@ -298,7 +274,15 @@
         </w:numPr>
       </w:pPr>
       <w:r>
-        <w:t>Location of gitconfig file for storin</w:t>
+        <w:t xml:space="preserve">Location of </w:t>
+      </w:r>
+      <w:proofErr w:type="spellStart"/>
+      <w:r>
+        <w:t>gitconfig</w:t>
+      </w:r>
+      <w:proofErr w:type="spellEnd"/>
+      <w:r>
+        <w:t xml:space="preserve"> file for storin</w:t>
       </w:r>
       <w:r>
         <w:t>g username and email for G</w:t>
@@ -373,8 +357,42 @@
           <w:szCs w:val="21"/>
           <w:shd w:val="clear" w:color="auto" w:fill="EEEEEE"/>
         </w:rPr>
-        <w:t>:\Program Files\Git\etc\gitconfig</w:t>
-      </w:r>
+        <w:t>:\Program Files\Git\</w:t>
+      </w:r>
+      <w:proofErr w:type="spellStart"/>
+      <w:r>
+        <w:rPr>
+          <w:rFonts w:ascii="Courier New" w:hAnsi="Courier New" w:cs="Courier New"/>
+          <w:color w:val="333333"/>
+          <w:sz w:val="21"/>
+          <w:szCs w:val="21"/>
+          <w:shd w:val="clear" w:color="auto" w:fill="EEEEEE"/>
+        </w:rPr>
+        <w:t>etc</w:t>
+      </w:r>
+      <w:proofErr w:type="spellEnd"/>
+      <w:r>
+        <w:rPr>
+          <w:rFonts w:ascii="Courier New" w:hAnsi="Courier New" w:cs="Courier New"/>
+          <w:color w:val="333333"/>
+          <w:sz w:val="21"/>
+          <w:szCs w:val="21"/>
+          <w:shd w:val="clear" w:color="auto" w:fill="EEEEEE"/>
+        </w:rPr>
+        <w:t>\</w:t>
+      </w:r>
+      <w:proofErr w:type="spellStart"/>
+      <w:r>
+        <w:rPr>
+          <w:rFonts w:ascii="Courier New" w:hAnsi="Courier New" w:cs="Courier New"/>
+          <w:color w:val="333333"/>
+          <w:sz w:val="21"/>
+          <w:szCs w:val="21"/>
+          <w:shd w:val="clear" w:color="auto" w:fill="EEEEEE"/>
+        </w:rPr>
+        <w:t>gitconfig</w:t>
+      </w:r>
+      <w:proofErr w:type="spellEnd"/>
       <w:r>
         <w:rPr>
           <w:rFonts w:ascii="Courier New" w:hAnsi="Courier New" w:cs="Courier New"/>
@@ -395,7 +413,15 @@
         </w:numPr>
       </w:pPr>
       <w:r>
-        <w:t>Location of .gitconfig file for storing username and email f</w:t>
+        <w:t>Location of .</w:t>
+      </w:r>
+      <w:proofErr w:type="spellStart"/>
+      <w:r>
+        <w:t>gitconfig</w:t>
+      </w:r>
+      <w:proofErr w:type="spellEnd"/>
+      <w:r>
+        <w:t xml:space="preserve"> file for storing username and email f</w:t>
       </w:r>
       <w:r>
         <w:t>or</w:t>
@@ -449,7 +475,29 @@
           <w:szCs w:val="21"/>
           <w:shd w:val="clear" w:color="auto" w:fill="EEEEEE"/>
         </w:rPr>
-        <w:t>Location of git config for the particular repo</w:t>
+        <w:t xml:space="preserve">Location of git </w:t>
+      </w:r>
+      <w:proofErr w:type="spellStart"/>
+      <w:r>
+        <w:rPr>
+          <w:rFonts w:ascii="Courier New" w:hAnsi="Courier New" w:cs="Courier New"/>
+          <w:color w:val="333333"/>
+          <w:sz w:val="21"/>
+          <w:szCs w:val="21"/>
+          <w:shd w:val="clear" w:color="auto" w:fill="EEEEEE"/>
+        </w:rPr>
+        <w:t>config</w:t>
+      </w:r>
+      <w:proofErr w:type="spellEnd"/>
+      <w:r>
+        <w:rPr>
+          <w:rFonts w:ascii="Courier New" w:hAnsi="Courier New" w:cs="Courier New"/>
+          <w:color w:val="333333"/>
+          <w:sz w:val="21"/>
+          <w:szCs w:val="21"/>
+          <w:shd w:val="clear" w:color="auto" w:fill="EEEEEE"/>
+        </w:rPr>
+        <w:t xml:space="preserve"> for the particular repo</w:t>
       </w:r>
     </w:p>
     <w:p>
@@ -471,8 +519,20 @@
           <w:szCs w:val="21"/>
           <w:shd w:val="clear" w:color="auto" w:fill="EEEEEE"/>
         </w:rPr>
-        <w:t>.git\config</w:t>
-      </w:r>
+        <w:t>.git\</w:t>
+      </w:r>
+      <w:proofErr w:type="spellStart"/>
+      <w:r>
+        <w:rPr>
+          <w:rFonts w:ascii="Courier New" w:hAnsi="Courier New" w:cs="Courier New"/>
+          <w:color w:val="333333"/>
+          <w:sz w:val="21"/>
+          <w:szCs w:val="21"/>
+          <w:shd w:val="clear" w:color="auto" w:fill="EEEEEE"/>
+        </w:rPr>
+        <w:t>config</w:t>
+      </w:r>
+      <w:proofErr w:type="spellEnd"/>
     </w:p>
     <w:p>
       <w:pPr>
@@ -491,11 +551,19 @@
           <w:b/>
         </w:rPr>
       </w:pPr>
+      <w:proofErr w:type="spellStart"/>
       <w:r>
         <w:rPr>
           <w:b/>
         </w:rPr>
-        <w:t>Gitignore file</w:t>
+        <w:t>Gitignore</w:t>
+      </w:r>
+      <w:proofErr w:type="spellEnd"/>
+      <w:r>
+        <w:rPr>
+          <w:b/>
+        </w:rPr>
+        <w:t xml:space="preserve"> file</w:t>
       </w:r>
     </w:p>
     <w:p>
@@ -516,7 +584,29 @@
           <w:szCs w:val="21"/>
           <w:shd w:val="clear" w:color="auto" w:fill="EEEEEE"/>
         </w:rPr>
-        <w:t xml:space="preserve">.gitignore file </w:t>
+        <w:t>.</w:t>
+      </w:r>
+      <w:proofErr w:type="spellStart"/>
+      <w:r>
+        <w:rPr>
+          <w:rFonts w:ascii="Courier New" w:hAnsi="Courier New" w:cs="Courier New"/>
+          <w:color w:val="333333"/>
+          <w:sz w:val="21"/>
+          <w:szCs w:val="21"/>
+          <w:shd w:val="clear" w:color="auto" w:fill="EEEEEE"/>
+        </w:rPr>
+        <w:t>gitignore</w:t>
+      </w:r>
+      <w:proofErr w:type="spellEnd"/>
+      <w:r>
+        <w:rPr>
+          <w:rFonts w:ascii="Courier New" w:hAnsi="Courier New" w:cs="Courier New"/>
+          <w:color w:val="333333"/>
+          <w:sz w:val="21"/>
+          <w:szCs w:val="21"/>
+          <w:shd w:val="clear" w:color="auto" w:fill="EEEEEE"/>
+        </w:rPr>
+        <w:t xml:space="preserve"> file </w:t>
       </w:r>
       <w:r>
         <w:rPr>
@@ -576,7 +666,7 @@
           <w:szCs w:val="21"/>
           <w:shd w:val="clear" w:color="auto" w:fill="EEEEEE"/>
         </w:rPr>
-        <w:t xml:space="preserve"> generated during builds which should not be committed to the repo.</w:t>
+        <w:t xml:space="preserve"> </w:t>
       </w:r>
       <w:r>
         <w:rPr>
@@ -586,10 +676,9 @@
           <w:szCs w:val="21"/>
           <w:shd w:val="clear" w:color="auto" w:fill="EEEEEE"/>
         </w:rPr>
-        <w:t xml:space="preserve"> Please note that it is possible to have multiple .gitignore files for a project</w:t>
-      </w:r>
-    </w:p>
-    <w:p>
+        <w:lastRenderedPageBreak/>
+        <w:t>generated during builds which should not be committed to the repo.</w:t>
+      </w:r>
       <w:r>
         <w:rPr>
           <w:rFonts w:ascii="Courier New" w:hAnsi="Courier New" w:cs="Courier New"/>
@@ -598,7 +687,63 @@
           <w:szCs w:val="21"/>
           <w:shd w:val="clear" w:color="auto" w:fill="EEEEEE"/>
         </w:rPr>
-        <w:t>A list of .gitignore files for various requirements is listed below at</w:t>
+        <w:t xml:space="preserve"> Please note that it is possible to have multiple .</w:t>
+      </w:r>
+      <w:proofErr w:type="spellStart"/>
+      <w:r>
+        <w:rPr>
+          <w:rFonts w:ascii="Courier New" w:hAnsi="Courier New" w:cs="Courier New"/>
+          <w:color w:val="333333"/>
+          <w:sz w:val="21"/>
+          <w:szCs w:val="21"/>
+          <w:shd w:val="clear" w:color="auto" w:fill="EEEEEE"/>
+        </w:rPr>
+        <w:t>gitignore</w:t>
+      </w:r>
+      <w:proofErr w:type="spellEnd"/>
+      <w:r>
+        <w:rPr>
+          <w:rFonts w:ascii="Courier New" w:hAnsi="Courier New" w:cs="Courier New"/>
+          <w:color w:val="333333"/>
+          <w:sz w:val="21"/>
+          <w:szCs w:val="21"/>
+          <w:shd w:val="clear" w:color="auto" w:fill="EEEEEE"/>
+        </w:rPr>
+        <w:t xml:space="preserve"> files for a project</w:t>
+      </w:r>
+    </w:p>
+    <w:p>
+      <w:r>
+        <w:rPr>
+          <w:rFonts w:ascii="Courier New" w:hAnsi="Courier New" w:cs="Courier New"/>
+          <w:color w:val="333333"/>
+          <w:sz w:val="21"/>
+          <w:szCs w:val="21"/>
+          <w:shd w:val="clear" w:color="auto" w:fill="EEEEEE"/>
+        </w:rPr>
+        <w:t>A list of .</w:t>
+      </w:r>
+      <w:proofErr w:type="spellStart"/>
+      <w:r>
+        <w:rPr>
+          <w:rFonts w:ascii="Courier New" w:hAnsi="Courier New" w:cs="Courier New"/>
+          <w:color w:val="333333"/>
+          <w:sz w:val="21"/>
+          <w:szCs w:val="21"/>
+          <w:shd w:val="clear" w:color="auto" w:fill="EEEEEE"/>
+        </w:rPr>
+        <w:t>gitignore</w:t>
+      </w:r>
+      <w:proofErr w:type="spellEnd"/>
+      <w:r>
+        <w:rPr>
+          <w:rFonts w:ascii="Courier New" w:hAnsi="Courier New" w:cs="Courier New"/>
+          <w:color w:val="333333"/>
+          <w:sz w:val="21"/>
+          <w:szCs w:val="21"/>
+          <w:shd w:val="clear" w:color="auto" w:fill="EEEEEE"/>
+        </w:rPr>
+        <w:t xml:space="preserve"> files for various requirements is listed below at</w:t>
       </w:r>
       <w:r>
         <w:rPr>
@@ -640,8 +785,13 @@
         <w:t>Author</w:t>
       </w:r>
       <w:r>
-        <w:t>: one who makes a patch</w:t>
-      </w:r>
+        <w:t xml:space="preserve">: one who makes a </w:t>
+      </w:r>
+      <w:proofErr w:type="gramStart"/>
+      <w:r>
+        <w:t>patch</w:t>
+      </w:r>
+      <w:proofErr w:type="gramEnd"/>
     </w:p>
     <w:p>
       <w:r>
@@ -651,8 +801,13 @@
         <w:t>Committer</w:t>
       </w:r>
       <w:r>
-        <w:t>: one who applies a patch</w:t>
-      </w:r>
+        <w:t xml:space="preserve">: one who applies a </w:t>
+      </w:r>
+      <w:proofErr w:type="gramStart"/>
+      <w:r>
+        <w:t>patch</w:t>
+      </w:r>
+      <w:proofErr w:type="gramEnd"/>
     </w:p>
     <w:p>
       <w:r>
@@ -807,7 +962,31 @@
                 <w:bdr w:val="none" w:sz="0" w:space="0" w:color="auto" w:frame="1"/>
                 <w:shd w:val="clear" w:color="auto" w:fill="EEEEEE"/>
               </w:rPr>
-              <w:t>git config –</w:t>
+              <w:t xml:space="preserve">git </w:t>
+            </w:r>
+            <w:proofErr w:type="spellStart"/>
+            <w:r>
+              <w:rPr>
+                <w:rFonts w:ascii="Courier New" w:eastAsia="Times New Roman" w:hAnsi="Courier New" w:cs="Courier New"/>
+                <w:color w:val="333333"/>
+                <w:sz w:val="18"/>
+                <w:szCs w:val="18"/>
+                <w:bdr w:val="none" w:sz="0" w:space="0" w:color="auto" w:frame="1"/>
+                <w:shd w:val="clear" w:color="auto" w:fill="EEEEEE"/>
+              </w:rPr>
+              <w:t>config</w:t>
+            </w:r>
+            <w:proofErr w:type="spellEnd"/>
+            <w:r>
+              <w:rPr>
+                <w:rFonts w:ascii="Courier New" w:eastAsia="Times New Roman" w:hAnsi="Courier New" w:cs="Courier New"/>
+                <w:color w:val="333333"/>
+                <w:sz w:val="18"/>
+                <w:szCs w:val="18"/>
+                <w:bdr w:val="none" w:sz="0" w:space="0" w:color="auto" w:frame="1"/>
+                <w:shd w:val="clear" w:color="auto" w:fill="EEEEEE"/>
+              </w:rPr>
+              <w:t xml:space="preserve"> –</w:t>
             </w:r>
             <w:r>
               <w:rPr>
@@ -872,7 +1051,31 @@
                 <w:bdr w:val="none" w:sz="0" w:space="0" w:color="auto" w:frame="1"/>
                 <w:shd w:val="clear" w:color="auto" w:fill="EEEEEE"/>
               </w:rPr>
-              <w:t>git config –</w:t>
+              <w:t xml:space="preserve">git </w:t>
+            </w:r>
+            <w:proofErr w:type="spellStart"/>
+            <w:r>
+              <w:rPr>
+                <w:rFonts w:ascii="Courier New" w:eastAsia="Times New Roman" w:hAnsi="Courier New" w:cs="Courier New"/>
+                <w:color w:val="333333"/>
+                <w:sz w:val="18"/>
+                <w:szCs w:val="18"/>
+                <w:bdr w:val="none" w:sz="0" w:space="0" w:color="auto" w:frame="1"/>
+                <w:shd w:val="clear" w:color="auto" w:fill="EEEEEE"/>
+              </w:rPr>
+              <w:t>config</w:t>
+            </w:r>
+            <w:proofErr w:type="spellEnd"/>
+            <w:r>
+              <w:rPr>
+                <w:rFonts w:ascii="Courier New" w:eastAsia="Times New Roman" w:hAnsi="Courier New" w:cs="Courier New"/>
+                <w:color w:val="333333"/>
+                <w:sz w:val="18"/>
+                <w:szCs w:val="18"/>
+                <w:bdr w:val="none" w:sz="0" w:space="0" w:color="auto" w:frame="1"/>
+                <w:shd w:val="clear" w:color="auto" w:fill="EEEEEE"/>
+              </w:rPr>
+              <w:t xml:space="preserve"> –</w:t>
             </w:r>
             <w:r>
               <w:rPr>
@@ -937,7 +1140,31 @@
                 <w:bdr w:val="none" w:sz="0" w:space="0" w:color="auto" w:frame="1"/>
                 <w:shd w:val="clear" w:color="auto" w:fill="EEEEEE"/>
               </w:rPr>
-              <w:t>git config –</w:t>
+              <w:t xml:space="preserve">git </w:t>
+            </w:r>
+            <w:proofErr w:type="spellStart"/>
+            <w:r>
+              <w:rPr>
+                <w:rFonts w:ascii="Courier New" w:eastAsia="Times New Roman" w:hAnsi="Courier New" w:cs="Courier New"/>
+                <w:color w:val="333333"/>
+                <w:sz w:val="18"/>
+                <w:szCs w:val="18"/>
+                <w:bdr w:val="none" w:sz="0" w:space="0" w:color="auto" w:frame="1"/>
+                <w:shd w:val="clear" w:color="auto" w:fill="EEEEEE"/>
+              </w:rPr>
+              <w:t>config</w:t>
+            </w:r>
+            <w:proofErr w:type="spellEnd"/>
+            <w:r>
+              <w:rPr>
+                <w:rFonts w:ascii="Courier New" w:eastAsia="Times New Roman" w:hAnsi="Courier New" w:cs="Courier New"/>
+                <w:color w:val="333333"/>
+                <w:sz w:val="18"/>
+                <w:szCs w:val="18"/>
+                <w:bdr w:val="none" w:sz="0" w:space="0" w:color="auto" w:frame="1"/>
+                <w:shd w:val="clear" w:color="auto" w:fill="EEEEEE"/>
+              </w:rPr>
+              <w:t xml:space="preserve"> –</w:t>
             </w:r>
             <w:r>
               <w:rPr>
@@ -1077,8 +1304,31 @@
                 <w:bdr w:val="none" w:sz="0" w:space="0" w:color="auto" w:frame="1"/>
                 <w:shd w:val="clear" w:color="auto" w:fill="EEEEEE"/>
               </w:rPr>
-              <w:lastRenderedPageBreak/>
-              <w:t>git config –</w:t>
+              <w:t xml:space="preserve">git </w:t>
+            </w:r>
+            <w:proofErr w:type="spellStart"/>
+            <w:r>
+              <w:rPr>
+                <w:rFonts w:ascii="Courier New" w:eastAsia="Times New Roman" w:hAnsi="Courier New" w:cs="Courier New"/>
+                <w:color w:val="333333"/>
+                <w:sz w:val="18"/>
+                <w:szCs w:val="18"/>
+                <w:bdr w:val="none" w:sz="0" w:space="0" w:color="auto" w:frame="1"/>
+                <w:shd w:val="clear" w:color="auto" w:fill="EEEEEE"/>
+              </w:rPr>
+              <w:t>config</w:t>
+            </w:r>
+            <w:proofErr w:type="spellEnd"/>
+            <w:r>
+              <w:rPr>
+                <w:rFonts w:ascii="Courier New" w:eastAsia="Times New Roman" w:hAnsi="Courier New" w:cs="Courier New"/>
+                <w:color w:val="333333"/>
+                <w:sz w:val="18"/>
+                <w:szCs w:val="18"/>
+                <w:bdr w:val="none" w:sz="0" w:space="0" w:color="auto" w:frame="1"/>
+                <w:shd w:val="clear" w:color="auto" w:fill="EEEEEE"/>
+              </w:rPr>
+              <w:t xml:space="preserve"> –</w:t>
             </w:r>
             <w:r>
               <w:rPr>
@@ -1100,7 +1350,31 @@
                 <w:bdr w:val="none" w:sz="0" w:space="0" w:color="auto" w:frame="1"/>
                 <w:shd w:val="clear" w:color="auto" w:fill="EEEEEE"/>
               </w:rPr>
-              <w:t>system user.email “</w:t>
+              <w:t xml:space="preserve">system </w:t>
+            </w:r>
+            <w:proofErr w:type="spellStart"/>
+            <w:r>
+              <w:rPr>
+                <w:rFonts w:ascii="Courier New" w:eastAsia="Times New Roman" w:hAnsi="Courier New" w:cs="Courier New"/>
+                <w:color w:val="333333"/>
+                <w:sz w:val="18"/>
+                <w:szCs w:val="18"/>
+                <w:bdr w:val="none" w:sz="0" w:space="0" w:color="auto" w:frame="1"/>
+                <w:shd w:val="clear" w:color="auto" w:fill="EEEEEE"/>
+              </w:rPr>
+              <w:t>user.email</w:t>
+            </w:r>
+            <w:proofErr w:type="spellEnd"/>
+            <w:r>
+              <w:rPr>
+                <w:rFonts w:ascii="Courier New" w:eastAsia="Times New Roman" w:hAnsi="Courier New" w:cs="Courier New"/>
+                <w:color w:val="333333"/>
+                <w:sz w:val="18"/>
+                <w:szCs w:val="18"/>
+                <w:bdr w:val="none" w:sz="0" w:space="0" w:color="auto" w:frame="1"/>
+                <w:shd w:val="clear" w:color="auto" w:fill="EEEEEE"/>
+              </w:rPr>
+              <w:t xml:space="preserve"> “</w:t>
             </w:r>
             <w:r>
               <w:rPr>
@@ -1165,7 +1439,31 @@
                 <w:bdr w:val="none" w:sz="0" w:space="0" w:color="auto" w:frame="1"/>
                 <w:shd w:val="clear" w:color="auto" w:fill="EEEEEE"/>
               </w:rPr>
-              <w:t>git config –</w:t>
+              <w:t xml:space="preserve">git </w:t>
+            </w:r>
+            <w:proofErr w:type="spellStart"/>
+            <w:r>
+              <w:rPr>
+                <w:rFonts w:ascii="Courier New" w:eastAsia="Times New Roman" w:hAnsi="Courier New" w:cs="Courier New"/>
+                <w:color w:val="333333"/>
+                <w:sz w:val="18"/>
+                <w:szCs w:val="18"/>
+                <w:bdr w:val="none" w:sz="0" w:space="0" w:color="auto" w:frame="1"/>
+                <w:shd w:val="clear" w:color="auto" w:fill="EEEEEE"/>
+              </w:rPr>
+              <w:t>config</w:t>
+            </w:r>
+            <w:proofErr w:type="spellEnd"/>
+            <w:r>
+              <w:rPr>
+                <w:rFonts w:ascii="Courier New" w:eastAsia="Times New Roman" w:hAnsi="Courier New" w:cs="Courier New"/>
+                <w:color w:val="333333"/>
+                <w:sz w:val="18"/>
+                <w:szCs w:val="18"/>
+                <w:bdr w:val="none" w:sz="0" w:space="0" w:color="auto" w:frame="1"/>
+                <w:shd w:val="clear" w:color="auto" w:fill="EEEEEE"/>
+              </w:rPr>
+              <w:t xml:space="preserve"> –</w:t>
             </w:r>
             <w:r>
               <w:rPr>
@@ -1187,7 +1485,31 @@
                 <w:bdr w:val="none" w:sz="0" w:space="0" w:color="auto" w:frame="1"/>
                 <w:shd w:val="clear" w:color="auto" w:fill="EEEEEE"/>
               </w:rPr>
-              <w:t xml:space="preserve">global user.email </w:t>
+              <w:t xml:space="preserve">global </w:t>
+            </w:r>
+            <w:proofErr w:type="spellStart"/>
+            <w:r>
+              <w:rPr>
+                <w:rFonts w:ascii="Courier New" w:eastAsia="Times New Roman" w:hAnsi="Courier New" w:cs="Courier New"/>
+                <w:color w:val="333333"/>
+                <w:sz w:val="18"/>
+                <w:szCs w:val="18"/>
+                <w:bdr w:val="none" w:sz="0" w:space="0" w:color="auto" w:frame="1"/>
+                <w:shd w:val="clear" w:color="auto" w:fill="EEEEEE"/>
+              </w:rPr>
+              <w:t>user.email</w:t>
+            </w:r>
+            <w:proofErr w:type="spellEnd"/>
+            <w:r>
+              <w:rPr>
+                <w:rFonts w:ascii="Courier New" w:eastAsia="Times New Roman" w:hAnsi="Courier New" w:cs="Courier New"/>
+                <w:color w:val="333333"/>
+                <w:sz w:val="18"/>
+                <w:szCs w:val="18"/>
+                <w:bdr w:val="none" w:sz="0" w:space="0" w:color="auto" w:frame="1"/>
+                <w:shd w:val="clear" w:color="auto" w:fill="EEEEEE"/>
+              </w:rPr>
+              <w:t xml:space="preserve"> </w:t>
             </w:r>
             <w:r>
               <w:rPr>
@@ -1263,7 +1585,31 @@
                 <w:bdr w:val="none" w:sz="0" w:space="0" w:color="auto" w:frame="1"/>
                 <w:shd w:val="clear" w:color="auto" w:fill="EEEEEE"/>
               </w:rPr>
-              <w:t>git config –</w:t>
+              <w:t xml:space="preserve">git </w:t>
+            </w:r>
+            <w:proofErr w:type="spellStart"/>
+            <w:r>
+              <w:rPr>
+                <w:rFonts w:ascii="Courier New" w:eastAsia="Times New Roman" w:hAnsi="Courier New" w:cs="Courier New"/>
+                <w:color w:val="333333"/>
+                <w:sz w:val="18"/>
+                <w:szCs w:val="18"/>
+                <w:bdr w:val="none" w:sz="0" w:space="0" w:color="auto" w:frame="1"/>
+                <w:shd w:val="clear" w:color="auto" w:fill="EEEEEE"/>
+              </w:rPr>
+              <w:t>config</w:t>
+            </w:r>
+            <w:proofErr w:type="spellEnd"/>
+            <w:r>
+              <w:rPr>
+                <w:rFonts w:ascii="Courier New" w:eastAsia="Times New Roman" w:hAnsi="Courier New" w:cs="Courier New"/>
+                <w:color w:val="333333"/>
+                <w:sz w:val="18"/>
+                <w:szCs w:val="18"/>
+                <w:bdr w:val="none" w:sz="0" w:space="0" w:color="auto" w:frame="1"/>
+                <w:shd w:val="clear" w:color="auto" w:fill="EEEEEE"/>
+              </w:rPr>
+              <w:t xml:space="preserve"> –</w:t>
             </w:r>
             <w:r>
               <w:rPr>
@@ -1285,7 +1631,31 @@
                 <w:bdr w:val="none" w:sz="0" w:space="0" w:color="auto" w:frame="1"/>
                 <w:shd w:val="clear" w:color="auto" w:fill="EEEEEE"/>
               </w:rPr>
-              <w:t xml:space="preserve">local user.email </w:t>
+              <w:t xml:space="preserve">local </w:t>
+            </w:r>
+            <w:proofErr w:type="spellStart"/>
+            <w:r>
+              <w:rPr>
+                <w:rFonts w:ascii="Courier New" w:eastAsia="Times New Roman" w:hAnsi="Courier New" w:cs="Courier New"/>
+                <w:color w:val="333333"/>
+                <w:sz w:val="18"/>
+                <w:szCs w:val="18"/>
+                <w:bdr w:val="none" w:sz="0" w:space="0" w:color="auto" w:frame="1"/>
+                <w:shd w:val="clear" w:color="auto" w:fill="EEEEEE"/>
+              </w:rPr>
+              <w:t>user.email</w:t>
+            </w:r>
+            <w:proofErr w:type="spellEnd"/>
+            <w:r>
+              <w:rPr>
+                <w:rFonts w:ascii="Courier New" w:eastAsia="Times New Roman" w:hAnsi="Courier New" w:cs="Courier New"/>
+                <w:color w:val="333333"/>
+                <w:sz w:val="18"/>
+                <w:szCs w:val="18"/>
+                <w:bdr w:val="none" w:sz="0" w:space="0" w:color="auto" w:frame="1"/>
+                <w:shd w:val="clear" w:color="auto" w:fill="EEEEEE"/>
+              </w:rPr>
+              <w:t xml:space="preserve"> </w:t>
             </w:r>
             <w:r>
               <w:rPr>
@@ -1448,7 +1818,31 @@
                 <w:bdr w:val="none" w:sz="0" w:space="0" w:color="auto" w:frame="1"/>
                 <w:shd w:val="clear" w:color="auto" w:fill="EEEEEE"/>
               </w:rPr>
-              <w:t>git config --list --show-origin</w:t>
+              <w:t xml:space="preserve">git </w:t>
+            </w:r>
+            <w:proofErr w:type="spellStart"/>
+            <w:r>
+              <w:rPr>
+                <w:rFonts w:ascii="Courier New" w:eastAsia="Times New Roman" w:hAnsi="Courier New" w:cs="Courier New"/>
+                <w:color w:val="333333"/>
+                <w:sz w:val="18"/>
+                <w:szCs w:val="18"/>
+                <w:bdr w:val="none" w:sz="0" w:space="0" w:color="auto" w:frame="1"/>
+                <w:shd w:val="clear" w:color="auto" w:fill="EEEEEE"/>
+              </w:rPr>
+              <w:t>config</w:t>
+            </w:r>
+            <w:proofErr w:type="spellEnd"/>
+            <w:r>
+              <w:rPr>
+                <w:rFonts w:ascii="Courier New" w:eastAsia="Times New Roman" w:hAnsi="Courier New" w:cs="Courier New"/>
+                <w:color w:val="333333"/>
+                <w:sz w:val="18"/>
+                <w:szCs w:val="18"/>
+                <w:bdr w:val="none" w:sz="0" w:space="0" w:color="auto" w:frame="1"/>
+                <w:shd w:val="clear" w:color="auto" w:fill="EEEEEE"/>
+              </w:rPr>
+              <w:t xml:space="preserve"> --list --show-origin</w:t>
             </w:r>
           </w:p>
           <w:p>
@@ -1707,7 +2101,31 @@
                 <w:bdr w:val="none" w:sz="0" w:space="0" w:color="auto" w:frame="1"/>
                 <w:shd w:val="clear" w:color="auto" w:fill="EEEEEE"/>
               </w:rPr>
-              <w:t>git init &lt;project name&gt;</w:t>
+              <w:t xml:space="preserve">git </w:t>
+            </w:r>
+            <w:proofErr w:type="spellStart"/>
+            <w:r>
+              <w:rPr>
+                <w:rFonts w:ascii="Courier New" w:eastAsia="Times New Roman" w:hAnsi="Courier New" w:cs="Courier New"/>
+                <w:color w:val="333333"/>
+                <w:sz w:val="18"/>
+                <w:szCs w:val="18"/>
+                <w:bdr w:val="none" w:sz="0" w:space="0" w:color="auto" w:frame="1"/>
+                <w:shd w:val="clear" w:color="auto" w:fill="EEEEEE"/>
+              </w:rPr>
+              <w:t>init</w:t>
+            </w:r>
+            <w:proofErr w:type="spellEnd"/>
+            <w:r>
+              <w:rPr>
+                <w:rFonts w:ascii="Courier New" w:eastAsia="Times New Roman" w:hAnsi="Courier New" w:cs="Courier New"/>
+                <w:color w:val="333333"/>
+                <w:sz w:val="18"/>
+                <w:szCs w:val="18"/>
+                <w:bdr w:val="none" w:sz="0" w:space="0" w:color="auto" w:frame="1"/>
+                <w:shd w:val="clear" w:color="auto" w:fill="EEEEEE"/>
+              </w:rPr>
+              <w:t xml:space="preserve"> &lt;project name&gt;</w:t>
             </w:r>
           </w:p>
           <w:p>
@@ -1856,6 +2274,7 @@
                 <w:bdr w:val="none" w:sz="0" w:space="0" w:color="auto" w:frame="1"/>
                 <w:shd w:val="clear" w:color="auto" w:fill="EEEEEE"/>
               </w:rPr>
+              <w:lastRenderedPageBreak/>
               <w:t>git add &lt;filename&gt;</w:t>
             </w:r>
           </w:p>
@@ -1916,14 +2335,7 @@
                 <w:sz w:val="20"/>
                 <w:szCs w:val="20"/>
               </w:rPr>
-              <w:t>“add precisely this content to the next commit</w:t>
-            </w:r>
-            <w:r>
-              <w:rPr>
-                <w:sz w:val="20"/>
-                <w:szCs w:val="20"/>
-              </w:rPr>
-              <w:t>”</w:t>
+              <w:t>“add precisely this content to the next commit”</w:t>
             </w:r>
             <w:r>
               <w:rPr>
@@ -2052,7 +2464,23 @@
                 <w:sz w:val="20"/>
                 <w:szCs w:val="20"/>
               </w:rPr>
-              <w:t>To unstage a file</w:t>
+              <w:t xml:space="preserve">To </w:t>
+            </w:r>
+            <w:proofErr w:type="spellStart"/>
+            <w:r>
+              <w:rPr>
+                <w:sz w:val="20"/>
+                <w:szCs w:val="20"/>
+              </w:rPr>
+              <w:t>unstage</w:t>
+            </w:r>
+            <w:proofErr w:type="spellEnd"/>
+            <w:r>
+              <w:rPr>
+                <w:sz w:val="20"/>
+                <w:szCs w:val="20"/>
+              </w:rPr>
+              <w:t xml:space="preserve"> a file</w:t>
             </w:r>
             <w:r>
               <w:rPr>
@@ -2138,18 +2566,7 @@
                 <w:bdr w:val="none" w:sz="0" w:space="0" w:color="auto" w:frame="1"/>
                 <w:shd w:val="clear" w:color="auto" w:fill="EEEEEE"/>
               </w:rPr>
-              <w:t>git checkout --</w:t>
-            </w:r>
-            <w:r>
-              <w:rPr>
-                <w:rStyle w:val="HTMLCode"/>
-                <w:color w:val="333333"/>
-                <w:sz w:val="22"/>
-                <w:szCs w:val="22"/>
-                <w:bdr w:val="none" w:sz="0" w:space="0" w:color="auto" w:frame="1"/>
-                <w:shd w:val="clear" w:color="auto" w:fill="EEEEEE"/>
-              </w:rPr>
-              <w:t xml:space="preserve"> &lt;filename&gt;</w:t>
+              <w:t>git checkout -- &lt;filename&gt;</w:t>
             </w:r>
           </w:p>
         </w:tc>
@@ -2572,21 +2989,7 @@
                 <w:sz w:val="20"/>
                 <w:szCs w:val="20"/>
               </w:rPr>
-              <w:t>Also, to know the exact changes one is about to commit from the stagin</w:t>
-            </w:r>
-            <w:r>
-              <w:rPr>
-                <w:sz w:val="20"/>
-                <w:szCs w:val="20"/>
-              </w:rPr>
-              <w:t>g</w:t>
-            </w:r>
-            <w:r>
-              <w:rPr>
-                <w:sz w:val="20"/>
-                <w:szCs w:val="20"/>
-              </w:rPr>
-              <w:t xml:space="preserve"> area of each file</w:t>
+              <w:t>Also, to know the exact changes one is about to commit from the staging area of each file</w:t>
             </w:r>
           </w:p>
         </w:tc>
@@ -2636,8 +3039,21 @@
                 <w:bdr w:val="none" w:sz="0" w:space="0" w:color="auto" w:frame="1"/>
                 <w:shd w:val="clear" w:color="auto" w:fill="EEEEEE"/>
               </w:rPr>
-              <w:t>git difftool</w:t>
-            </w:r>
+              <w:t xml:space="preserve">git </w:t>
+            </w:r>
+            <w:proofErr w:type="spellStart"/>
+            <w:r>
+              <w:rPr>
+                <w:rFonts w:ascii="Courier New" w:eastAsia="Times New Roman" w:hAnsi="Courier New" w:cs="Courier New"/>
+                <w:color w:val="333333"/>
+                <w:sz w:val="18"/>
+                <w:szCs w:val="18"/>
+                <w:bdr w:val="none" w:sz="0" w:space="0" w:color="auto" w:frame="1"/>
+                <w:shd w:val="clear" w:color="auto" w:fill="EEEEEE"/>
+              </w:rPr>
+              <w:t>difftool</w:t>
+            </w:r>
+            <w:proofErr w:type="spellEnd"/>
           </w:p>
         </w:tc>
         <w:tc>
@@ -2657,8 +3073,33 @@
                 <w:sz w:val="20"/>
                 <w:szCs w:val="20"/>
               </w:rPr>
-              <w:t>To use a different tool for comparison like vimdiff, emerge etc</w:t>
-            </w:r>
+              <w:t xml:space="preserve">To use a different tool for comparison like </w:t>
+            </w:r>
+            <w:proofErr w:type="spellStart"/>
+            <w:r>
+              <w:rPr>
+                <w:sz w:val="20"/>
+                <w:szCs w:val="20"/>
+              </w:rPr>
+              <w:t>vimdiff</w:t>
+            </w:r>
+            <w:proofErr w:type="spellEnd"/>
+            <w:r>
+              <w:rPr>
+                <w:sz w:val="20"/>
+                <w:szCs w:val="20"/>
+              </w:rPr>
+              <w:t xml:space="preserve">, emerge </w:t>
+            </w:r>
+            <w:proofErr w:type="spellStart"/>
+            <w:r>
+              <w:rPr>
+                <w:sz w:val="20"/>
+                <w:szCs w:val="20"/>
+              </w:rPr>
+              <w:t>etc</w:t>
+            </w:r>
+            <w:proofErr w:type="spellEnd"/>
           </w:p>
         </w:tc>
       </w:tr>
@@ -2992,8 +3433,31 @@
                 <w:bdr w:val="none" w:sz="0" w:space="0" w:color="auto" w:frame="1"/>
                 <w:shd w:val="clear" w:color="auto" w:fill="EEEEEE"/>
               </w:rPr>
-              <w:lastRenderedPageBreak/>
-              <w:t>git rm &lt;filename&gt;</w:t>
+              <w:t xml:space="preserve">git </w:t>
+            </w:r>
+            <w:proofErr w:type="spellStart"/>
+            <w:r>
+              <w:rPr>
+                <w:rFonts w:ascii="Courier New" w:eastAsia="Times New Roman" w:hAnsi="Courier New" w:cs="Courier New"/>
+                <w:color w:val="333333"/>
+                <w:sz w:val="18"/>
+                <w:szCs w:val="18"/>
+                <w:bdr w:val="none" w:sz="0" w:space="0" w:color="auto" w:frame="1"/>
+                <w:shd w:val="clear" w:color="auto" w:fill="EEEEEE"/>
+              </w:rPr>
+              <w:t>rm</w:t>
+            </w:r>
+            <w:proofErr w:type="spellEnd"/>
+            <w:r>
+              <w:rPr>
+                <w:rFonts w:ascii="Courier New" w:eastAsia="Times New Roman" w:hAnsi="Courier New" w:cs="Courier New"/>
+                <w:color w:val="333333"/>
+                <w:sz w:val="18"/>
+                <w:szCs w:val="18"/>
+                <w:bdr w:val="none" w:sz="0" w:space="0" w:color="auto" w:frame="1"/>
+                <w:shd w:val="clear" w:color="auto" w:fill="EEEEEE"/>
+              </w:rPr>
+              <w:t xml:space="preserve"> &lt;filename&gt;</w:t>
             </w:r>
           </w:p>
         </w:tc>
@@ -3021,7 +3485,23 @@
                 <w:sz w:val="20"/>
                 <w:szCs w:val="20"/>
               </w:rPr>
-              <w:t>deletion to the staging area for commiting.</w:t>
+              <w:t xml:space="preserve">deletion to the staging area for </w:t>
+            </w:r>
+            <w:proofErr w:type="spellStart"/>
+            <w:r>
+              <w:rPr>
+                <w:sz w:val="20"/>
+                <w:szCs w:val="20"/>
+              </w:rPr>
+              <w:t>commiting</w:t>
+            </w:r>
+            <w:proofErr w:type="spellEnd"/>
+            <w:r>
+              <w:rPr>
+                <w:sz w:val="20"/>
+                <w:szCs w:val="20"/>
+              </w:rPr>
+              <w:t>.</w:t>
             </w:r>
           </w:p>
         </w:tc>
@@ -3270,8 +3750,21 @@
                 <w:bdr w:val="none" w:sz="0" w:space="0" w:color="auto" w:frame="1"/>
                 <w:shd w:val="clear" w:color="auto" w:fill="EEEEEE"/>
               </w:rPr>
-              <w:t>pretty=oneline</w:t>
-            </w:r>
+              <w:t>pretty=</w:t>
+            </w:r>
+            <w:proofErr w:type="spellStart"/>
+            <w:r>
+              <w:rPr>
+                <w:rFonts w:ascii="Courier New" w:eastAsia="Times New Roman" w:hAnsi="Courier New" w:cs="Courier New"/>
+                <w:color w:val="333333"/>
+                <w:sz w:val="18"/>
+                <w:szCs w:val="18"/>
+                <w:bdr w:val="none" w:sz="0" w:space="0" w:color="auto" w:frame="1"/>
+                <w:shd w:val="clear" w:color="auto" w:fill="EEEEEE"/>
+              </w:rPr>
+              <w:t>oneline</w:t>
+            </w:r>
+            <w:proofErr w:type="spellEnd"/>
           </w:p>
         </w:tc>
         <w:tc>
@@ -3546,6 +4039,7 @@
                 <w:bdr w:val="none" w:sz="0" w:space="0" w:color="auto" w:frame="1"/>
                 <w:shd w:val="clear" w:color="auto" w:fill="EEEEEE"/>
               </w:rPr>
+              <w:lastRenderedPageBreak/>
               <w:t>Git log –-pretty=fuller</w:t>
             </w:r>
           </w:p>
@@ -3635,7 +4129,31 @@
                 <w:bdr w:val="none" w:sz="0" w:space="0" w:color="auto" w:frame="1"/>
                 <w:shd w:val="clear" w:color="auto" w:fill="EEEEEE"/>
               </w:rPr>
-              <w:t>:”%h %ar”</w:t>
+              <w:t>:”%h %</w:t>
+            </w:r>
+            <w:proofErr w:type="spellStart"/>
+            <w:r>
+              <w:rPr>
+                <w:rFonts w:ascii="Courier New" w:eastAsia="Times New Roman" w:hAnsi="Courier New" w:cs="Courier New"/>
+                <w:color w:val="333333"/>
+                <w:sz w:val="18"/>
+                <w:szCs w:val="18"/>
+                <w:bdr w:val="none" w:sz="0" w:space="0" w:color="auto" w:frame="1"/>
+                <w:shd w:val="clear" w:color="auto" w:fill="EEEEEE"/>
+              </w:rPr>
+              <w:t>ar</w:t>
+            </w:r>
+            <w:proofErr w:type="spellEnd"/>
+            <w:r>
+              <w:rPr>
+                <w:rFonts w:ascii="Courier New" w:eastAsia="Times New Roman" w:hAnsi="Courier New" w:cs="Courier New"/>
+                <w:color w:val="333333"/>
+                <w:sz w:val="18"/>
+                <w:szCs w:val="18"/>
+                <w:bdr w:val="none" w:sz="0" w:space="0" w:color="auto" w:frame="1"/>
+                <w:shd w:val="clear" w:color="auto" w:fill="EEEEEE"/>
+              </w:rPr>
+              <w:t>”</w:t>
             </w:r>
           </w:p>
         </w:tc>
@@ -3879,8 +4397,21 @@
                 <w:bdr w:val="none" w:sz="0" w:space="0" w:color="auto" w:frame="1"/>
                 <w:shd w:val="clear" w:color="auto" w:fill="EEEEEE"/>
               </w:rPr>
-              <w:t>Git log --shortstat</w:t>
-            </w:r>
+              <w:t>Git log --</w:t>
+            </w:r>
+            <w:proofErr w:type="spellStart"/>
+            <w:r>
+              <w:rPr>
+                <w:rFonts w:ascii="Courier New" w:eastAsia="Times New Roman" w:hAnsi="Courier New" w:cs="Courier New"/>
+                <w:color w:val="333333"/>
+                <w:sz w:val="18"/>
+                <w:szCs w:val="18"/>
+                <w:bdr w:val="none" w:sz="0" w:space="0" w:color="auto" w:frame="1"/>
+                <w:shd w:val="clear" w:color="auto" w:fill="EEEEEE"/>
+              </w:rPr>
+              <w:t>shortstat</w:t>
+            </w:r>
+            <w:proofErr w:type="spellEnd"/>
           </w:p>
         </w:tc>
         <w:tc>
@@ -4223,14 +4754,7 @@
                 <w:sz w:val="20"/>
                 <w:szCs w:val="20"/>
               </w:rPr>
-              <w:t>Filter out commits.</w:t>
-            </w:r>
-            <w:r>
-              <w:rPr>
-                <w:sz w:val="20"/>
-                <w:szCs w:val="20"/>
-              </w:rPr>
-              <w:t xml:space="preserve"> </w:t>
+              <w:t xml:space="preserve">Filter out commits. </w:t>
             </w:r>
             <w:r>
               <w:rPr>
@@ -4287,7 +4811,31 @@
                 <w:bdr w:val="none" w:sz="0" w:space="0" w:color="auto" w:frame="1"/>
                 <w:shd w:val="clear" w:color="auto" w:fill="EEEEEE"/>
               </w:rPr>
-              <w:t>git log –p -1 &lt;commitid&gt;</w:t>
+              <w:t>git log –p -1 &lt;</w:t>
+            </w:r>
+            <w:proofErr w:type="spellStart"/>
+            <w:r>
+              <w:rPr>
+                <w:rFonts w:ascii="Courier New" w:eastAsia="Times New Roman" w:hAnsi="Courier New" w:cs="Courier New"/>
+                <w:color w:val="333333"/>
+                <w:sz w:val="18"/>
+                <w:szCs w:val="18"/>
+                <w:bdr w:val="none" w:sz="0" w:space="0" w:color="auto" w:frame="1"/>
+                <w:shd w:val="clear" w:color="auto" w:fill="EEEEEE"/>
+              </w:rPr>
+              <w:t>commitid</w:t>
+            </w:r>
+            <w:proofErr w:type="spellEnd"/>
+            <w:r>
+              <w:rPr>
+                <w:rFonts w:ascii="Courier New" w:eastAsia="Times New Roman" w:hAnsi="Courier New" w:cs="Courier New"/>
+                <w:color w:val="333333"/>
+                <w:sz w:val="18"/>
+                <w:szCs w:val="18"/>
+                <w:bdr w:val="none" w:sz="0" w:space="0" w:color="auto" w:frame="1"/>
+                <w:shd w:val="clear" w:color="auto" w:fill="EEEEEE"/>
+              </w:rPr>
+              <w:t>&gt;</w:t>
             </w:r>
           </w:p>
         </w:tc>
@@ -4308,14 +4856,7 @@
                 <w:sz w:val="20"/>
                 <w:szCs w:val="20"/>
               </w:rPr>
-              <w:t>Filter out commits.</w:t>
-            </w:r>
-            <w:r>
-              <w:rPr>
-                <w:sz w:val="20"/>
-                <w:szCs w:val="20"/>
-              </w:rPr>
-              <w:t xml:space="preserve"> </w:t>
+              <w:t xml:space="preserve">Filter out commits. </w:t>
             </w:r>
             <w:r>
               <w:rPr>
@@ -4393,14 +4934,7 @@
                 <w:sz w:val="20"/>
                 <w:szCs w:val="20"/>
               </w:rPr>
-              <w:t>Filter out commits.</w:t>
-            </w:r>
-            <w:r>
-              <w:rPr>
-                <w:sz w:val="20"/>
-                <w:szCs w:val="20"/>
-              </w:rPr>
-              <w:t xml:space="preserve"> </w:t>
+              <w:t xml:space="preserve">Filter out commits. </w:t>
             </w:r>
             <w:r>
               <w:rPr>
@@ -4457,52 +4991,7 @@
                 <w:bdr w:val="none" w:sz="0" w:space="0" w:color="auto" w:frame="1"/>
                 <w:shd w:val="clear" w:color="auto" w:fill="EEEEEE"/>
               </w:rPr>
-              <w:lastRenderedPageBreak/>
-              <w:t>git log –-</w:t>
-            </w:r>
-            <w:r>
-              <w:rPr>
-                <w:rFonts w:ascii="Courier New" w:eastAsia="Times New Roman" w:hAnsi="Courier New" w:cs="Courier New"/>
-                <w:color w:val="333333"/>
-                <w:sz w:val="18"/>
-                <w:szCs w:val="18"/>
-                <w:bdr w:val="none" w:sz="0" w:space="0" w:color="auto" w:frame="1"/>
-                <w:shd w:val="clear" w:color="auto" w:fill="EEEEEE"/>
-              </w:rPr>
-              <w:t>committer</w:t>
-            </w:r>
-            <w:r>
-              <w:rPr>
-                <w:rFonts w:ascii="Courier New" w:eastAsia="Times New Roman" w:hAnsi="Courier New" w:cs="Courier New"/>
-                <w:color w:val="333333"/>
-                <w:sz w:val="18"/>
-                <w:szCs w:val="18"/>
-                <w:bdr w:val="none" w:sz="0" w:space="0" w:color="auto" w:frame="1"/>
-                <w:shd w:val="clear" w:color="auto" w:fill="EEEEEE"/>
-              </w:rPr>
-              <w:t xml:space="preserve">=”&lt;part of </w:t>
-            </w:r>
-            <w:r>
-              <w:rPr>
-                <w:rFonts w:ascii="Courier New" w:eastAsia="Times New Roman" w:hAnsi="Courier New" w:cs="Courier New"/>
-                <w:color w:val="333333"/>
-                <w:sz w:val="18"/>
-                <w:szCs w:val="18"/>
-                <w:bdr w:val="none" w:sz="0" w:space="0" w:color="auto" w:frame="1"/>
-                <w:shd w:val="clear" w:color="auto" w:fill="EEEEEE"/>
-              </w:rPr>
-              <w:t>committer</w:t>
-            </w:r>
-            <w:r>
-              <w:rPr>
-                <w:rFonts w:ascii="Courier New" w:eastAsia="Times New Roman" w:hAnsi="Courier New" w:cs="Courier New"/>
-                <w:color w:val="333333"/>
-                <w:sz w:val="18"/>
-                <w:szCs w:val="18"/>
-                <w:bdr w:val="none" w:sz="0" w:space="0" w:color="auto" w:frame="1"/>
-                <w:shd w:val="clear" w:color="auto" w:fill="EEEEEE"/>
-              </w:rPr>
-              <w:t xml:space="preserve"> name&gt;”</w:t>
+              <w:t>git log –-committer=”&lt;part of committer name&gt;”</w:t>
             </w:r>
           </w:p>
         </w:tc>
@@ -4525,6 +5014,7 @@
               </w:rPr>
               <w:t xml:space="preserve">Filter out commits. To see commits by a specific </w:t>
             </w:r>
+            <w:proofErr w:type="spellStart"/>
             <w:r>
               <w:rPr>
                 <w:sz w:val="20"/>
@@ -4532,6 +5022,7 @@
               </w:rPr>
               <w:t>comitter</w:t>
             </w:r>
+            <w:proofErr w:type="spellEnd"/>
           </w:p>
         </w:tc>
       </w:tr>
@@ -4623,14 +5114,23 @@
                 <w:sz w:val="20"/>
                 <w:szCs w:val="20"/>
               </w:rPr>
-              <w:t>Filter out commits.</w:t>
-            </w:r>
-            <w:r>
-              <w:rPr>
-                <w:sz w:val="20"/>
-                <w:szCs w:val="20"/>
-              </w:rPr>
-              <w:t xml:space="preserve"> By time boundation.</w:t>
+              <w:t xml:space="preserve">Filter out commits. By time </w:t>
+            </w:r>
+            <w:proofErr w:type="spellStart"/>
+            <w:r>
+              <w:rPr>
+                <w:sz w:val="20"/>
+                <w:szCs w:val="20"/>
+              </w:rPr>
+              <w:t>boundation</w:t>
+            </w:r>
+            <w:proofErr w:type="spellEnd"/>
+            <w:r>
+              <w:rPr>
+                <w:sz w:val="20"/>
+                <w:szCs w:val="20"/>
+              </w:rPr>
+              <w:t>.</w:t>
             </w:r>
           </w:p>
         </w:tc>
@@ -4680,18 +5180,7 @@
                 <w:bdr w:val="none" w:sz="0" w:space="0" w:color="auto" w:frame="1"/>
                 <w:shd w:val="clear" w:color="auto" w:fill="EEEEEE"/>
               </w:rPr>
-              <w:t xml:space="preserve">Git log –until=”2 weeks” </w:t>
-            </w:r>
-            <w:r>
-              <w:rPr>
-                <w:rFonts w:ascii="Courier New" w:eastAsia="Times New Roman" w:hAnsi="Courier New" w:cs="Courier New"/>
-                <w:color w:val="333333"/>
-                <w:sz w:val="18"/>
-                <w:szCs w:val="18"/>
-                <w:bdr w:val="none" w:sz="0" w:space="0" w:color="auto" w:frame="1"/>
-                <w:shd w:val="clear" w:color="auto" w:fill="EEEEEE"/>
-              </w:rPr>
-              <w:t xml:space="preserve">(“2 years, 2 minutes, 2 hours or specify a specific date </w:t>
+              <w:t xml:space="preserve">Git log –until=”2 weeks” (“2 years, 2 minutes, 2 hours or specify a specific date </w:t>
             </w:r>
             <w:r>
               <w:rPr>
@@ -4713,50 +5202,44 @@
                 <w:bdr w:val="none" w:sz="0" w:space="0" w:color="auto" w:frame="1"/>
                 <w:shd w:val="clear" w:color="auto" w:fill="EEEEEE"/>
               </w:rPr>
-              <w:t xml:space="preserve"> etc</w:t>
-            </w:r>
-            <w:r>
-              <w:rPr>
-                <w:rFonts w:ascii="Courier New" w:eastAsia="Times New Roman" w:hAnsi="Courier New" w:cs="Courier New"/>
-                <w:color w:val="333333"/>
-                <w:sz w:val="18"/>
-                <w:szCs w:val="18"/>
-                <w:bdr w:val="none" w:sz="0" w:space="0" w:color="auto" w:frame="1"/>
-                <w:shd w:val="clear" w:color="auto" w:fill="EEEEEE"/>
+              <w:t xml:space="preserve"> etc.)</w:t>
+            </w:r>
+          </w:p>
+        </w:tc>
+        <w:tc>
+          <w:tcPr>
+            <w:tcW w:w="3957" w:type="dxa"/>
+          </w:tcPr>
+          <w:p>
+            <w:pPr>
+              <w:jc w:val="both"/>
+              <w:rPr>
+                <w:sz w:val="20"/>
+                <w:szCs w:val="20"/>
+              </w:rPr>
+            </w:pPr>
+            <w:r>
+              <w:rPr>
+                <w:sz w:val="20"/>
+                <w:szCs w:val="20"/>
+              </w:rPr>
+              <w:t xml:space="preserve">Filter out commits. By time </w:t>
+            </w:r>
+            <w:proofErr w:type="spellStart"/>
+            <w:r>
+              <w:rPr>
+                <w:sz w:val="20"/>
+                <w:szCs w:val="20"/>
+              </w:rPr>
+              <w:t>boundation</w:t>
+            </w:r>
+            <w:proofErr w:type="spellEnd"/>
+            <w:r>
+              <w:rPr>
+                <w:sz w:val="20"/>
+                <w:szCs w:val="20"/>
               </w:rPr>
               <w:t>.</w:t>
-            </w:r>
-            <w:r>
-              <w:rPr>
-                <w:rFonts w:ascii="Courier New" w:eastAsia="Times New Roman" w:hAnsi="Courier New" w:cs="Courier New"/>
-                <w:color w:val="333333"/>
-                <w:sz w:val="18"/>
-                <w:szCs w:val="18"/>
-                <w:bdr w:val="none" w:sz="0" w:space="0" w:color="auto" w:frame="1"/>
-                <w:shd w:val="clear" w:color="auto" w:fill="EEEEEE"/>
-              </w:rPr>
-              <w:t>)</w:t>
-            </w:r>
-          </w:p>
-        </w:tc>
-        <w:tc>
-          <w:tcPr>
-            <w:tcW w:w="3957" w:type="dxa"/>
-          </w:tcPr>
-          <w:p>
-            <w:pPr>
-              <w:jc w:val="both"/>
-              <w:rPr>
-                <w:sz w:val="20"/>
-                <w:szCs w:val="20"/>
-              </w:rPr>
-            </w:pPr>
-            <w:r>
-              <w:rPr>
-                <w:sz w:val="20"/>
-                <w:szCs w:val="20"/>
-              </w:rPr>
-              <w:t>Filter out commits. By time boundation.</w:t>
             </w:r>
           </w:p>
         </w:tc>
@@ -4806,7 +5289,31 @@
                 <w:bdr w:val="none" w:sz="0" w:space="0" w:color="auto" w:frame="1"/>
                 <w:shd w:val="clear" w:color="auto" w:fill="EEEEEE"/>
               </w:rPr>
-              <w:t>Git log –grep “message”</w:t>
+              <w:t>Git log –</w:t>
+            </w:r>
+            <w:proofErr w:type="spellStart"/>
+            <w:r>
+              <w:rPr>
+                <w:rFonts w:ascii="Courier New" w:eastAsia="Times New Roman" w:hAnsi="Courier New" w:cs="Courier New"/>
+                <w:color w:val="333333"/>
+                <w:sz w:val="18"/>
+                <w:szCs w:val="18"/>
+                <w:bdr w:val="none" w:sz="0" w:space="0" w:color="auto" w:frame="1"/>
+                <w:shd w:val="clear" w:color="auto" w:fill="EEEEEE"/>
+              </w:rPr>
+              <w:t>grep</w:t>
+            </w:r>
+            <w:proofErr w:type="spellEnd"/>
+            <w:r>
+              <w:rPr>
+                <w:rFonts w:ascii="Courier New" w:eastAsia="Times New Roman" w:hAnsi="Courier New" w:cs="Courier New"/>
+                <w:color w:val="333333"/>
+                <w:sz w:val="18"/>
+                <w:szCs w:val="18"/>
+                <w:bdr w:val="none" w:sz="0" w:space="0" w:color="auto" w:frame="1"/>
+                <w:shd w:val="clear" w:color="auto" w:fill="EEEEEE"/>
+              </w:rPr>
+              <w:t xml:space="preserve"> “message”</w:t>
             </w:r>
           </w:p>
         </w:tc>
@@ -4827,14 +5334,23 @@
                 <w:sz w:val="20"/>
                 <w:szCs w:val="20"/>
               </w:rPr>
-              <w:t>Filter out commits.</w:t>
-            </w:r>
-            <w:r>
-              <w:rPr>
-                <w:sz w:val="20"/>
-                <w:szCs w:val="20"/>
-              </w:rPr>
-              <w:t xml:space="preserve"> Greps message in commit messages and filters the commits</w:t>
+              <w:t xml:space="preserve">Filter out commits. </w:t>
+            </w:r>
+            <w:proofErr w:type="spellStart"/>
+            <w:r>
+              <w:rPr>
+                <w:sz w:val="20"/>
+                <w:szCs w:val="20"/>
+              </w:rPr>
+              <w:t>Greps</w:t>
+            </w:r>
+            <w:proofErr w:type="spellEnd"/>
+            <w:r>
+              <w:rPr>
+                <w:sz w:val="20"/>
+                <w:szCs w:val="20"/>
+              </w:rPr>
+              <w:t xml:space="preserve"> message in commit messages and filters the commits</w:t>
             </w:r>
           </w:p>
         </w:tc>
@@ -5071,7 +5587,15 @@
                 <w:sz w:val="20"/>
                 <w:szCs w:val="20"/>
               </w:rPr>
-              <w:t>. The previous commit is deleted and replaced by a new commit.</w:t>
+              <w:t xml:space="preserve">. The </w:t>
+            </w:r>
+            <w:r>
+              <w:rPr>
+                <w:sz w:val="20"/>
+                <w:szCs w:val="20"/>
+              </w:rPr>
+              <w:lastRenderedPageBreak/>
+              <w:t>previous commit is deleted and replaced by a new commit.</w:t>
             </w:r>
           </w:p>
         </w:tc>
@@ -5121,6 +5645,7 @@
                 <w:bdr w:val="none" w:sz="0" w:space="0" w:color="auto" w:frame="1"/>
                 <w:shd w:val="clear" w:color="auto" w:fill="EEEEEE"/>
               </w:rPr>
+              <w:lastRenderedPageBreak/>
               <w:t>Git remote</w:t>
             </w:r>
           </w:p>
@@ -5142,7 +5667,37 @@
                 <w:sz w:val="20"/>
                 <w:szCs w:val="20"/>
               </w:rPr>
-              <w:t>To see the remote repositories configured. If a repo is cloned then we should see atleast one remote repo</w:t>
+              <w:t xml:space="preserve">To see the remote </w:t>
+            </w:r>
+            <w:r>
+              <w:rPr>
+                <w:sz w:val="20"/>
+                <w:szCs w:val="20"/>
+              </w:rPr>
+              <w:t>servers</w:t>
+            </w:r>
+            <w:r>
+              <w:rPr>
+                <w:sz w:val="20"/>
+                <w:szCs w:val="20"/>
+              </w:rPr>
+              <w:t xml:space="preserve"> configured. If a repo is cloned then we should see </w:t>
+            </w:r>
+            <w:proofErr w:type="spellStart"/>
+            <w:r>
+              <w:rPr>
+                <w:sz w:val="20"/>
+                <w:szCs w:val="20"/>
+              </w:rPr>
+              <w:t>atleast</w:t>
+            </w:r>
+            <w:proofErr w:type="spellEnd"/>
+            <w:r>
+              <w:rPr>
+                <w:sz w:val="20"/>
+                <w:szCs w:val="20"/>
+              </w:rPr>
+              <w:t xml:space="preserve"> one remote repo</w:t>
             </w:r>
             <w:r>
               <w:rPr>
@@ -5179,14 +5734,99 @@
               </w:rPr>
               <w:t xml:space="preserve"> from which you cloned</w:t>
             </w:r>
-            <w:bookmarkStart w:id="0" w:name="_GoBack"/>
-            <w:bookmarkEnd w:id="0"/>
             <w:r>
               <w:rPr>
                 <w:sz w:val="20"/>
                 <w:szCs w:val="20"/>
               </w:rPr>
               <w:t>.</w:t>
+            </w:r>
+          </w:p>
+        </w:tc>
+      </w:tr>
+      <w:tr>
+        <w:tc>
+          <w:tcPr>
+            <w:tcW w:w="5393" w:type="dxa"/>
+          </w:tcPr>
+          <w:p>
+            <w:pPr>
+              <w:shd w:val="clear" w:color="auto" w:fill="EEEEEE"/>
+              <w:tabs>
+                <w:tab w:val="left" w:pos="916"/>
+                <w:tab w:val="left" w:pos="1832"/>
+                <w:tab w:val="left" w:pos="2748"/>
+                <w:tab w:val="left" w:pos="3664"/>
+                <w:tab w:val="left" w:pos="4580"/>
+                <w:tab w:val="left" w:pos="5496"/>
+                <w:tab w:val="left" w:pos="6412"/>
+                <w:tab w:val="left" w:pos="7328"/>
+                <w:tab w:val="left" w:pos="8244"/>
+                <w:tab w:val="left" w:pos="9160"/>
+                <w:tab w:val="left" w:pos="10076"/>
+                <w:tab w:val="left" w:pos="10992"/>
+                <w:tab w:val="left" w:pos="11908"/>
+                <w:tab w:val="left" w:pos="12824"/>
+                <w:tab w:val="left" w:pos="13740"/>
+                <w:tab w:val="left" w:pos="14656"/>
+              </w:tabs>
+              <w:spacing w:before="150" w:line="227" w:lineRule="atLeast"/>
+              <w:rPr>
+                <w:rFonts w:ascii="Courier New" w:eastAsia="Times New Roman" w:hAnsi="Courier New" w:cs="Courier New"/>
+                <w:color w:val="333333"/>
+                <w:sz w:val="18"/>
+                <w:szCs w:val="18"/>
+                <w:bdr w:val="none" w:sz="0" w:space="0" w:color="auto" w:frame="1"/>
+                <w:shd w:val="clear" w:color="auto" w:fill="EEEEEE"/>
+              </w:rPr>
+            </w:pPr>
+            <w:r>
+              <w:rPr>
+                <w:rFonts w:ascii="Courier New" w:eastAsia="Times New Roman" w:hAnsi="Courier New" w:cs="Courier New"/>
+                <w:color w:val="333333"/>
+                <w:sz w:val="18"/>
+                <w:szCs w:val="18"/>
+                <w:bdr w:val="none" w:sz="0" w:space="0" w:color="auto" w:frame="1"/>
+                <w:shd w:val="clear" w:color="auto" w:fill="EEEEEE"/>
+              </w:rPr>
+              <w:t>Git remote -v</w:t>
+            </w:r>
+          </w:p>
+        </w:tc>
+        <w:tc>
+          <w:tcPr>
+            <w:tcW w:w="3957" w:type="dxa"/>
+          </w:tcPr>
+          <w:p>
+            <w:pPr>
+              <w:jc w:val="both"/>
+              <w:rPr>
+                <w:sz w:val="20"/>
+                <w:szCs w:val="20"/>
+              </w:rPr>
+            </w:pPr>
+            <w:r>
+              <w:rPr>
+                <w:sz w:val="20"/>
+                <w:szCs w:val="20"/>
+              </w:rPr>
+              <w:t xml:space="preserve">To see the </w:t>
+            </w:r>
+            <w:proofErr w:type="spellStart"/>
+            <w:r>
+              <w:rPr>
+                <w:sz w:val="20"/>
+                <w:szCs w:val="20"/>
+              </w:rPr>
+              <w:t>url</w:t>
+            </w:r>
+            <w:proofErr w:type="spellEnd"/>
+            <w:r>
+              <w:rPr>
+                <w:sz w:val="20"/>
+                <w:szCs w:val="20"/>
+              </w:rPr>
+              <w:t xml:space="preserve"> of the remote servers</w:t>
             </w:r>
           </w:p>
         </w:tc>

</xml_diff>